<commit_message>
Created SSH tunneling to access database
</commit_message>
<xml_diff>
--- a/2021_09_13_Caramella_CSC 461_Milestone 1.docx
+++ b/2021_09_13_Caramella_CSC 461_Milestone 1.docx
@@ -38,7 +38,7 @@
           <w:b/>
           <w:bCs/>
         </w:rPr>
-        <w:t>Final Project</w:t>
+        <w:t>Sandy Bartending Management System</w:t>
       </w:r>
       <w:r>
         <w:rPr>
@@ -358,7 +358,17 @@
         <w:t xml:space="preserve">. </w:t>
       </w:r>
       <w:r>
-        <w:t>Team 19’s management system, Sandy,</w:t>
+        <w:t xml:space="preserve">Team 19’s management system, </w:t>
+      </w:r>
+      <w:r>
+        <w:rPr>
+          <w:i/>
+          <w:iCs/>
+        </w:rPr>
+        <w:t>Sandy</w:t>
+      </w:r>
+      <w:r>
+        <w:t>,</w:t>
       </w:r>
       <w:r>
         <w:t xml:space="preserve"> resolves supply chain &amp; product portfolio </w:t>
@@ -367,7 +377,17 @@
         <w:t xml:space="preserve">disruptions by </w:t>
       </w:r>
       <w:r>
-        <w:t xml:space="preserve">pragmatically organizing &amp; displaying key performance indicators. Sandy </w:t>
+        <w:t xml:space="preserve">pragmatically organizing &amp; displaying key performance indicators. </w:t>
+      </w:r>
+      <w:r>
+        <w:rPr>
+          <w:i/>
+          <w:iCs/>
+        </w:rPr>
+        <w:t>Sandy</w:t>
+      </w:r>
+      <w:r>
+        <w:t xml:space="preserve"> </w:t>
       </w:r>
       <w:r>
         <w:t xml:space="preserve">delivers data visualizations that enable stakeholders </w:t>
@@ -379,7 +399,17 @@
         <w:t xml:space="preserve"> &amp; bartenders</w:t>
       </w:r>
       <w:r>
-        <w:t xml:space="preserve">. Sandy </w:t>
+        <w:t xml:space="preserve">. </w:t>
+      </w:r>
+      <w:r>
+        <w:rPr>
+          <w:i/>
+          <w:iCs/>
+        </w:rPr>
+        <w:t>Sandy</w:t>
+      </w:r>
+      <w:r>
+        <w:t xml:space="preserve"> </w:t>
       </w:r>
       <w:r>
         <w:t xml:space="preserve">retrieves data through </w:t>
@@ -394,7 +424,17 @@
         <w:t xml:space="preserve"> </w:t>
       </w:r>
       <w:r>
-        <w:t xml:space="preserve">adopt Sandy into its </w:t>
+        <w:t xml:space="preserve">adopt </w:t>
+      </w:r>
+      <w:r>
+        <w:rPr>
+          <w:i/>
+          <w:iCs/>
+        </w:rPr>
+        <w:t>Sandy</w:t>
+      </w:r>
+      <w:r>
+        <w:t xml:space="preserve"> into its </w:t>
       </w:r>
       <w:r>
         <w:t>information system catalog.</w:t>
@@ -790,16 +830,7 @@
             </w:r>
             <w:proofErr w:type="gramEnd"/>
             <w:r>
-              <w:t>4</w:t>
-            </w:r>
-            <w:r>
-              <w:t>,</w:t>
-            </w:r>
-            <w:r>
-              <w:t>1</w:t>
-            </w:r>
-            <w:r>
-              <w:t>)</w:t>
+              <w:t>4,1)</w:t>
             </w:r>
           </w:p>
         </w:tc>
@@ -904,10 +935,7 @@
             </w:r>
             <w:proofErr w:type="gramEnd"/>
             <w:r>
-              <w:t>5</w:t>
-            </w:r>
-            <w:r>
-              <w:t>,1)</w:t>
+              <w:t>5,1)</w:t>
             </w:r>
           </w:p>
         </w:tc>
@@ -1239,13 +1267,7 @@
           </w:tcPr>
           <w:p>
             <w:r>
-              <w:t xml:space="preserve">Bartender’s </w:t>
-            </w:r>
-            <w:r>
-              <w:t>last</w:t>
-            </w:r>
-            <w:r>
-              <w:t xml:space="preserve"> name</w:t>
+              <w:t>Bartender’s last name</w:t>
             </w:r>
           </w:p>
         </w:tc>
@@ -1390,10 +1412,7 @@
           </w:tcPr>
           <w:p>
             <w:r>
-              <w:t>Order f</w:t>
-            </w:r>
-            <w:r>
-              <w:t>inished item</w:t>
+              <w:t>Order finished item</w:t>
             </w:r>
           </w:p>
         </w:tc>
@@ -1466,6 +1485,9 @@
         <w:spacing w:after="0" w:line="480" w:lineRule="auto"/>
       </w:pPr>
       <w:r>
+        <w:rPr>
+          <w:noProof/>
+        </w:rPr>
         <w:drawing>
           <wp:anchor distT="0" distB="0" distL="114300" distR="114300" simplePos="0" relativeHeight="251658240" behindDoc="1" locked="0" layoutInCell="1" allowOverlap="1" wp14:anchorId="1592C6EF" wp14:editId="4088E576">
             <wp:simplePos x="0" y="0"/>
@@ -1535,7 +1557,16 @@
       </w:r>
       <w:r>
         <w:tab/>
-        <w:t xml:space="preserve">Sandy </w:t>
+      </w:r>
+      <w:r>
+        <w:rPr>
+          <w:i/>
+          <w:iCs/>
+        </w:rPr>
+        <w:t>Sandy</w:t>
+      </w:r>
+      <w:r>
+        <w:t xml:space="preserve"> </w:t>
       </w:r>
       <w:r>
         <w:t>contains</w:t>
@@ -1612,7 +1643,17 @@
         <w:t>he f</w:t>
       </w:r>
       <w:r>
-        <w:t xml:space="preserve">igure to the right exhibits Sandy’s preliminary data model. </w:t>
+        <w:t xml:space="preserve">igure to the right exhibits </w:t>
+      </w:r>
+      <w:r>
+        <w:rPr>
+          <w:i/>
+          <w:iCs/>
+        </w:rPr>
+        <w:t>Sandy’s</w:t>
+      </w:r>
+      <w:r>
+        <w:t xml:space="preserve"> preliminary data model. </w:t>
       </w:r>
       <w:r>
         <w:t xml:space="preserve">Moreover, </w:t>
@@ -1640,7 +1681,14 @@
         <w:tab/>
       </w:r>
       <w:r>
-        <w:t>Sandy is constructed within the Python computer programming language</w:t>
+        <w:rPr>
+          <w:i/>
+          <w:iCs/>
+        </w:rPr>
+        <w:t>Sandy</w:t>
+      </w:r>
+      <w:r>
+        <w:t xml:space="preserve"> is constructed within the Python computer programming language</w:t>
       </w:r>
       <w:r>
         <w:t xml:space="preserve">. </w:t>
@@ -1652,10 +1700,7 @@
         <w:t>&amp;</w:t>
       </w:r>
       <w:r>
-        <w:t xml:space="preserve"> code reuse.</w:t>
-      </w:r>
-      <w:r>
-        <w:t xml:space="preserve"> </w:t>
+        <w:t xml:space="preserve"> code reuse. </w:t>
       </w:r>
       <w:r>
         <w:t>Additionally, Team 19 will utilize the</w:t>
@@ -1694,6 +1739,7 @@
         <w:t xml:space="preserve">Dash </w:t>
       </w:r>
       <w:r>
+        <w:lastRenderedPageBreak/>
         <w:t xml:space="preserve">module to fabricate </w:t>
       </w:r>
       <w:r>
@@ -1723,7 +1769,17 @@
         <w:t xml:space="preserve">. </w:t>
       </w:r>
       <w:r>
-        <w:t>Below is Sandy’s preliminary overview</w:t>
+        <w:t xml:space="preserve">Below is </w:t>
+      </w:r>
+      <w:r>
+        <w:rPr>
+          <w:i/>
+          <w:iCs/>
+        </w:rPr>
+        <w:t>Sandy’s</w:t>
+      </w:r>
+      <w:r>
+        <w:t xml:space="preserve"> preliminary overview</w:t>
       </w:r>
       <w:r>
         <w:t>.</w:t>
@@ -1856,7 +1912,17 @@
         <w:t>. Lastly, the user may click on the legends to view specific cross sections within the database without slicing the o</w:t>
       </w:r>
       <w:r>
-        <w:t>ther figures. Sandy’s goal is to provide holistic empirical evidence to increase objective decision making.</w:t>
+        <w:t xml:space="preserve">ther figures. </w:t>
+      </w:r>
+      <w:r>
+        <w:rPr>
+          <w:i/>
+          <w:iCs/>
+        </w:rPr>
+        <w:t>Sandy’s</w:t>
+      </w:r>
+      <w:r>
+        <w:t xml:space="preserve"> goal is to provide holistic empirical evidence to increase objective decision making.</w:t>
       </w:r>
     </w:p>
     <w:p>
@@ -1869,10 +1935,21 @@
         <w:spacing w:before="240" w:line="480" w:lineRule="auto"/>
       </w:pPr>
       <w:r>
+        <w:lastRenderedPageBreak/>
         <w:tab/>
       </w:r>
       <w:r>
-        <w:t xml:space="preserve">Team 19 will artificially construct the data records to exhibit Sandy’s </w:t>
+        <w:t xml:space="preserve">Team 19 will artificially construct the data records to exhibit </w:t>
+      </w:r>
+      <w:r>
+        <w:rPr>
+          <w:i/>
+          <w:iCs/>
+        </w:rPr>
+        <w:t>Sandy’s</w:t>
+      </w:r>
+      <w:r>
+        <w:t xml:space="preserve"> </w:t>
       </w:r>
       <w:r>
         <w:t>capabilities. Team 19 will utilize Gaussian distributions to generate order &amp; completion times; moreover, Team 19 will represent market priced liquor within the database.</w:t>
@@ -1889,7 +1966,17 @@
       </w:pPr>
       <w:r>
         <w:tab/>
-        <w:t>When using Sandy, shirts &amp; shoes are optional.</w:t>
+        <w:t xml:space="preserve">When using </w:t>
+      </w:r>
+      <w:r>
+        <w:rPr>
+          <w:i/>
+          <w:iCs/>
+        </w:rPr>
+        <w:t>Sandy</w:t>
+      </w:r>
+      <w:r>
+        <w:t>, shirts &amp; shoes are optional.</w:t>
       </w:r>
     </w:p>
     <w:sectPr>

</xml_diff>